<commit_message>
Update source file Af CrisisText Video Scripts (Modules - All Ages).docx
</commit_message>
<xml_diff>
--- a/translations/parent_text_crisis_afghanistan/en/Af CrisisText Video Scripts (Modules - All Ages).docx
+++ b/translations/parent_text_crisis_afghanistan/en/Af CrisisText Video Scripts (Modules - All Ages).docx
@@ -1964,7 +1964,20 @@
               <w:rPr>
                 <w:rtl w:val="0"/>
               </w:rPr>
-              <w:t xml:space="preserve">{Help Children Cope with Uncertain Situations} </w:t>
+              <w:t xml:space="preserve">{Help Children Cope with </w:t>
+            </w:r>
+            <w:r>
+              <w:rPr>
+                <w:highlight w:val="yellow"/>
+                <w:rtl w:val="0"/>
+              </w:rPr>
+              <w:t xml:space="preserve">Crisis</w:t>
+            </w:r>
+            <w:r>
+              <w:rPr>
+                <w:rtl w:val="0"/>
+              </w:rPr>
+              <w:t xml:space="preserve">} </w:t>
             </w:r>
             <w:r>
               <w:rPr>
@@ -1998,7 +2011,20 @@
               <w:rPr>
                 <w:rtl w:val="0"/>
               </w:rPr>
-              <w:t xml:space="preserve">Today’s lesson is about helping your children cope with uncertain situations. </w:t>
+              <w:t xml:space="preserve">Today’s lesson is about helping your children </w:t>
+            </w:r>
+            <w:r>
+              <w:rPr>
+                <w:highlight w:val="yellow"/>
+                <w:rtl w:val="0"/>
+              </w:rPr>
+              <w:t xml:space="preserve">cope with crisis</w:t>
+            </w:r>
+            <w:r>
+              <w:rPr>
+                <w:rtl w:val="0"/>
+              </w:rPr>
+              <w:t xml:space="preserve">. </w:t>
             </w:r>
           </w:p>
           <w:p>
@@ -2038,13 +2064,16 @@
           <w:p>
             <w:pPr>
               <w:spacing w:line="240" w:lineRule="auto"/>
-              <w:rPr/>
-            </w:pPr>
-            <w:r>
-              <w:rPr>
-                <w:rtl w:val="0"/>
-              </w:rPr>
-              <w:t xml:space="preserve">Help Children Cope with Uncertain Situations</w:t>
+              <w:rPr>
+                <w:highlight w:val="yellow"/>
+              </w:rPr>
+            </w:pPr>
+            <w:r>
+              <w:rPr>
+                <w:highlight w:val="yellow"/>
+                <w:rtl w:val="0"/>
+              </w:rPr>
+              <w:t xml:space="preserve">Help Children Cope with Crisis</w:t>
             </w:r>
           </w:p>
         </w:tc>

</xml_diff>